<commit_message>
Proyecto terminado documentación añadida
</commit_message>
<xml_diff>
--- a/Documentación_2.docx
+++ b/Documentación_2.docx
@@ -2,23 +2,549 @@
 <file path=word/document.xml><?xml version="1.0" encoding="utf-8"?>
 <w:document xmlns:wpc="http://schemas.microsoft.com/office/word/2010/wordprocessingCanvas" xmlns:cx="http://schemas.microsoft.com/office/drawing/2014/chartex" xmlns:cx1="http://schemas.microsoft.com/office/drawing/2015/9/8/chartex" xmlns:cx2="http://schemas.microsoft.com/office/drawing/2015/10/21/chartex" xmlns:cx3="http://schemas.microsoft.com/office/drawing/2016/5/9/chartex" xmlns:cx4="http://schemas.microsoft.com/office/drawing/2016/5/10/chartex" xmlns:cx5="http://schemas.microsoft.com/office/drawing/2016/5/11/chartex" xmlns:cx6="http://schemas.microsoft.com/office/drawing/2016/5/12/chartex" xmlns:cx7="http://schemas.microsoft.com/office/drawing/2016/5/13/chartex" xmlns:cx8="http://schemas.microsoft.com/office/drawing/2016/5/14/chartex" xmlns:mc="http://schemas.openxmlformats.org/markup-compatibility/2006" xmlns:aink="http://schemas.microsoft.com/office/drawing/2016/ink" xmlns:am3d="http://schemas.microsoft.com/office/drawing/2017/model3d" xmlns:o="urn:schemas-microsoft-com:office:office" xmlns:oel="http://schemas.microsoft.com/office/2019/extlst" xmlns:r="http://schemas.openxmlformats.org/officeDocument/2006/relationships" xmlns:m="http://schemas.openxmlformats.org/officeDocument/2006/math" xmlns:v="urn:schemas-microsoft-com:vml" xmlns:wp14="http://schemas.microsoft.com/office/word/2010/wordprocessingDrawing" xmlns:wp="http://schemas.openxmlformats.org/drawingml/2006/wordprocessingDrawing" xmlns:w10="urn:schemas-microsoft-com:office:word" xmlns:w="http://schemas.openxmlformats.org/wordprocessingml/2006/main" xmlns:w14="http://schemas.microsoft.com/office/word/2010/wordml" xmlns:w15="http://schemas.microsoft.com/office/word/2012/wordml" xmlns:w16cex="http://schemas.microsoft.com/office/word/2018/wordml/cex" xmlns:w16cid="http://schemas.microsoft.com/office/word/2016/wordml/cid" xmlns:w16="http://schemas.microsoft.com/office/word/2018/wordml" xmlns:w16sdtdh="http://schemas.microsoft.com/office/word/2020/wordml/sdtdatahash" xmlns:w16se="http://schemas.microsoft.com/office/word/2015/wordml/symex" xmlns:wpg="http://schemas.microsoft.com/office/word/2010/wordprocessingGroup" xmlns:wpi="http://schemas.microsoft.com/office/word/2010/wordprocessingInk" xmlns:wne="http://schemas.microsoft.com/office/word/2006/wordml" xmlns:wps="http://schemas.microsoft.com/office/word/2010/wordprocessingShape" mc:Ignorable="w14 w15 w16se w16cid w16 w16cex w16sdtdh wp14">
   <w:body>
-    <w:p>
-      <w:pPr>
-        <w:jc w:val="center"/>
+    <w:sdt>
+      <w:sdtPr>
+        <w:id w:val="808048216"/>
+        <w:docPartObj>
+          <w:docPartGallery w:val="Cover Pages"/>
+          <w:docPartUnique/>
+        </w:docPartObj>
+      </w:sdtPr>
+      <w:sdtEndPr>
         <w:rPr>
           <w:b/>
           <w:bCs/>
           <w:sz w:val="32"/>
           <w:szCs w:val="32"/>
         </w:rPr>
-      </w:pPr>
-      <w:r>
+      </w:sdtEndPr>
+      <w:sdtContent>
+        <w:p>
+          <w:r>
+            <w:rPr>
+              <w:noProof/>
+            </w:rPr>
+            <mc:AlternateContent>
+              <mc:Choice Requires="wps">
+                <w:drawing>
+                  <wp:anchor distT="0" distB="0" distL="114300" distR="114300" simplePos="0" relativeHeight="251662336" behindDoc="0" locked="0" layoutInCell="1" allowOverlap="1" wp14:anchorId="71358032" wp14:editId="2C83ED0F">
+                    <wp:simplePos x="0" y="0"/>
+                    <mc:AlternateContent>
+                      <mc:Choice Requires="wp14">
+                        <wp:positionH relativeFrom="page">
+                          <wp14:pctPosHOffset>2000</wp14:pctPosHOffset>
+                        </wp:positionH>
+                      </mc:Choice>
+                      <mc:Fallback>
+                        <wp:positionH relativeFrom="page">
+                          <wp:posOffset>151130</wp:posOffset>
+                        </wp:positionH>
+                      </mc:Fallback>
+                    </mc:AlternateContent>
+                    <mc:AlternateContent>
+                      <mc:Choice Requires="wp14">
+                        <wp:positionV relativeFrom="page">
+                          <wp14:pctPosVOffset>2000</wp14:pctPosVOffset>
+                        </wp:positionV>
+                      </mc:Choice>
+                      <mc:Fallback>
+                        <wp:positionV relativeFrom="page">
+                          <wp:posOffset>213360</wp:posOffset>
+                        </wp:positionV>
+                      </mc:Fallback>
+                    </mc:AlternateContent>
+                    <wp:extent cx="5363210" cy="9653270"/>
+                    <wp:effectExtent l="0" t="0" r="8890" b="2540"/>
+                    <wp:wrapNone/>
+                    <wp:docPr id="471" name="Rectángulo 16"/>
+                    <wp:cNvGraphicFramePr>
+                      <a:graphicFrameLocks xmlns:a="http://schemas.openxmlformats.org/drawingml/2006/main"/>
+                    </wp:cNvGraphicFramePr>
+                    <a:graphic xmlns:a="http://schemas.openxmlformats.org/drawingml/2006/main">
+                      <a:graphicData uri="http://schemas.microsoft.com/office/word/2010/wordprocessingShape">
+                        <wps:wsp>
+                          <wps:cNvSpPr>
+                            <a:spLocks/>
+                          </wps:cNvSpPr>
+                          <wps:spPr bwMode="auto">
+                            <a:xfrm>
+                              <a:off x="0" y="0"/>
+                              <a:ext cx="5363210" cy="9653270"/>
+                            </a:xfrm>
+                            <a:prstGeom prst="rect">
+                              <a:avLst/>
+                            </a:prstGeom>
+                            <a:solidFill>
+                              <a:schemeClr val="accent1"/>
+                            </a:solidFill>
+                            <a:ln>
+                              <a:noFill/>
+                            </a:ln>
+                          </wps:spPr>
+                          <wps:txbx>
+                            <w:txbxContent>
+                              <w:sdt>
+                                <w:sdtPr>
+                                  <w:rPr>
+                                    <w:caps/>
+                                    <w:color w:val="FFFFFF" w:themeColor="background1"/>
+                                    <w:sz w:val="80"/>
+                                    <w:szCs w:val="80"/>
+                                  </w:rPr>
+                                  <w:alias w:val="Título"/>
+                                  <w:id w:val="-1275550102"/>
+                                  <w:dataBinding w:prefixMappings="xmlns:ns0='http://schemas.openxmlformats.org/package/2006/metadata/core-properties' xmlns:ns1='http://purl.org/dc/elements/1.1/'" w:xpath="/ns0:coreProperties[1]/ns1:title[1]" w:storeItemID="{6C3C8BC8-F283-45AE-878A-BAB7291924A1}"/>
+                                  <w:text/>
+                                </w:sdtPr>
+                                <w:sdtContent>
+                                  <w:p>
+                                    <w:pPr>
+                                      <w:pStyle w:val="Ttulo"/>
+                                      <w:rPr>
+                                        <w:caps/>
+                                        <w:color w:val="FFFFFF" w:themeColor="background1"/>
+                                        <w:sz w:val="80"/>
+                                        <w:szCs w:val="80"/>
+                                      </w:rPr>
+                                    </w:pPr>
+                                    <w:r>
+                                      <w:rPr>
+                                        <w:caps/>
+                                        <w:color w:val="FFFFFF" w:themeColor="background1"/>
+                                        <w:sz w:val="80"/>
+                                        <w:szCs w:val="80"/>
+                                      </w:rPr>
+                                      <w:t>INFORME DEL PROYECTO</w:t>
+                                    </w:r>
+                                    <w:r>
+                                      <w:rPr>
+                                        <w:caps/>
+                                        <w:color w:val="FFFFFF" w:themeColor="background1"/>
+                                        <w:sz w:val="80"/>
+                                        <w:szCs w:val="80"/>
+                                      </w:rPr>
+                                      <w:t xml:space="preserve"> Etapa 2</w:t>
+                                    </w:r>
+                                  </w:p>
+                                </w:sdtContent>
+                              </w:sdt>
+                              <w:p>
+                                <w:pPr>
+                                  <w:spacing w:before="240"/>
+                                  <w:ind w:left="720"/>
+                                  <w:jc w:val="right"/>
+                                  <w:rPr>
+                                    <w:color w:val="FFFFFF" w:themeColor="background1"/>
+                                  </w:rPr>
+                                </w:pPr>
+                              </w:p>
+                              <w:sdt>
+                                <w:sdtPr>
+                                  <w:rPr>
+                                    <w:color w:val="FFFFFF" w:themeColor="background1"/>
+                                    <w:sz w:val="21"/>
+                                    <w:szCs w:val="21"/>
+                                  </w:rPr>
+                                  <w:alias w:val="Descripción breve"/>
+                                  <w:id w:val="-1812170092"/>
+                                  <w:dataBinding w:prefixMappings="xmlns:ns0='http://schemas.microsoft.com/office/2006/coverPageProps'" w:xpath="/ns0:CoverPageProperties[1]/ns0:Abstract[1]" w:storeItemID="{55AF091B-3C7A-41E3-B477-F2FDAA23CFDA}"/>
+                                  <w:text/>
+                                </w:sdtPr>
+                                <w:sdtContent>
+                                  <w:p>
+                                    <w:pPr>
+                                      <w:spacing w:before="240"/>
+                                      <w:rPr>
+                                        <w:color w:val="FFFFFF" w:themeColor="background1"/>
+                                      </w:rPr>
+                                    </w:pPr>
+                                    <w:r>
+                                      <w:rPr>
+                                        <w:color w:val="FFFFFF" w:themeColor="background1"/>
+                                        <w:sz w:val="21"/>
+                                        <w:szCs w:val="21"/>
+                                      </w:rPr>
+                                      <w:t>Incluye la documentación correspondiente a la implementación del</w:t>
+                                    </w:r>
+                                    <w:r>
+                                      <w:rPr>
+                                        <w:color w:val="FFFFFF" w:themeColor="background1"/>
+                                        <w:sz w:val="21"/>
+                                        <w:szCs w:val="21"/>
+                                      </w:rPr>
+                                      <w:t xml:space="preserve"> </w:t>
+                                    </w:r>
+                                    <w:r>
+                                      <w:rPr>
+                                        <w:color w:val="FFFFFF" w:themeColor="background1"/>
+                                        <w:sz w:val="21"/>
+                                        <w:szCs w:val="21"/>
+                                      </w:rPr>
+                                      <w:t>proyecto.</w:t>
+                                    </w:r>
+                                  </w:p>
+                                </w:sdtContent>
+                              </w:sdt>
+                            </w:txbxContent>
+                          </wps:txbx>
+                          <wps:bodyPr rot="0" vert="horz" wrap="square" lIns="274320" tIns="914400" rIns="274320" bIns="45720" anchor="ctr" anchorCtr="0" upright="1">
+                            <a:noAutofit/>
+                          </wps:bodyPr>
+                        </wps:wsp>
+                      </a:graphicData>
+                    </a:graphic>
+                    <wp14:sizeRelH relativeFrom="page">
+                      <wp14:pctWidth>69000</wp14:pctWidth>
+                    </wp14:sizeRelH>
+                    <wp14:sizeRelV relativeFrom="page">
+                      <wp14:pctHeight>96000</wp14:pctHeight>
+                    </wp14:sizeRelV>
+                  </wp:anchor>
+                </w:drawing>
+              </mc:Choice>
+              <mc:Fallback>
+                <w:pict>
+                  <v:rect w14:anchorId="71358032" id="Rectángulo 16" o:spid="_x0000_s1026" style="position:absolute;margin-left:0;margin-top:0;width:422.3pt;height:760.1pt;z-index:251662336;visibility:visible;mso-wrap-style:square;mso-width-percent:690;mso-height-percent:960;mso-left-percent:20;mso-top-percent:20;mso-wrap-distance-left:9pt;mso-wrap-distance-top:0;mso-wrap-distance-right:9pt;mso-wrap-distance-bottom:0;mso-position-horizontal-relative:page;mso-position-vertical-relative:page;mso-width-percent:690;mso-height-percent:960;mso-left-percent:20;mso-top-percent:20;mso-width-relative:page;mso-height-relative:page;v-text-anchor:middle" o:gfxdata="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" fillcolor="#4472c4 [3204]" stroked="f">
+                    <v:textbox inset="21.6pt,1in,21.6pt">
+                      <w:txbxContent>
+                        <w:sdt>
+                          <w:sdtPr>
+                            <w:rPr>
+                              <w:caps/>
+                              <w:color w:val="FFFFFF" w:themeColor="background1"/>
+                              <w:sz w:val="80"/>
+                              <w:szCs w:val="80"/>
+                            </w:rPr>
+                            <w:alias w:val="Título"/>
+                            <w:id w:val="-1275550102"/>
+                            <w:dataBinding w:prefixMappings="xmlns:ns0='http://schemas.openxmlformats.org/package/2006/metadata/core-properties' xmlns:ns1='http://purl.org/dc/elements/1.1/'" w:xpath="/ns0:coreProperties[1]/ns1:title[1]" w:storeItemID="{6C3C8BC8-F283-45AE-878A-BAB7291924A1}"/>
+                            <w:text/>
+                          </w:sdtPr>
+                          <w:sdtContent>
+                            <w:p>
+                              <w:pPr>
+                                <w:pStyle w:val="Ttulo"/>
+                                <w:rPr>
+                                  <w:caps/>
+                                  <w:color w:val="FFFFFF" w:themeColor="background1"/>
+                                  <w:sz w:val="80"/>
+                                  <w:szCs w:val="80"/>
+                                </w:rPr>
+                              </w:pPr>
+                              <w:r>
+                                <w:rPr>
+                                  <w:caps/>
+                                  <w:color w:val="FFFFFF" w:themeColor="background1"/>
+                                  <w:sz w:val="80"/>
+                                  <w:szCs w:val="80"/>
+                                </w:rPr>
+                                <w:t>INFORME DEL PROYECTO</w:t>
+                              </w:r>
+                              <w:r>
+                                <w:rPr>
+                                  <w:caps/>
+                                  <w:color w:val="FFFFFF" w:themeColor="background1"/>
+                                  <w:sz w:val="80"/>
+                                  <w:szCs w:val="80"/>
+                                </w:rPr>
+                                <w:t xml:space="preserve"> Etapa 2</w:t>
+                              </w:r>
+                            </w:p>
+                          </w:sdtContent>
+                        </w:sdt>
+                        <w:p>
+                          <w:pPr>
+                            <w:spacing w:before="240"/>
+                            <w:ind w:left="720"/>
+                            <w:jc w:val="right"/>
+                            <w:rPr>
+                              <w:color w:val="FFFFFF" w:themeColor="background1"/>
+                            </w:rPr>
+                          </w:pPr>
+                        </w:p>
+                        <w:sdt>
+                          <w:sdtPr>
+                            <w:rPr>
+                              <w:color w:val="FFFFFF" w:themeColor="background1"/>
+                              <w:sz w:val="21"/>
+                              <w:szCs w:val="21"/>
+                            </w:rPr>
+                            <w:alias w:val="Descripción breve"/>
+                            <w:id w:val="-1812170092"/>
+                            <w:dataBinding w:prefixMappings="xmlns:ns0='http://schemas.microsoft.com/office/2006/coverPageProps'" w:xpath="/ns0:CoverPageProperties[1]/ns0:Abstract[1]" w:storeItemID="{55AF091B-3C7A-41E3-B477-F2FDAA23CFDA}"/>
+                            <w:text/>
+                          </w:sdtPr>
+                          <w:sdtContent>
+                            <w:p>
+                              <w:pPr>
+                                <w:spacing w:before="240"/>
+                                <w:rPr>
+                                  <w:color w:val="FFFFFF" w:themeColor="background1"/>
+                                </w:rPr>
+                              </w:pPr>
+                              <w:r>
+                                <w:rPr>
+                                  <w:color w:val="FFFFFF" w:themeColor="background1"/>
+                                  <w:sz w:val="21"/>
+                                  <w:szCs w:val="21"/>
+                                </w:rPr>
+                                <w:t>Incluye la documentación correspondiente a la implementación del</w:t>
+                              </w:r>
+                              <w:r>
+                                <w:rPr>
+                                  <w:color w:val="FFFFFF" w:themeColor="background1"/>
+                                  <w:sz w:val="21"/>
+                                  <w:szCs w:val="21"/>
+                                </w:rPr>
+                                <w:t xml:space="preserve"> </w:t>
+                              </w:r>
+                              <w:r>
+                                <w:rPr>
+                                  <w:color w:val="FFFFFF" w:themeColor="background1"/>
+                                  <w:sz w:val="21"/>
+                                  <w:szCs w:val="21"/>
+                                </w:rPr>
+                                <w:t>proyecto.</w:t>
+                              </w:r>
+                            </w:p>
+                          </w:sdtContent>
+                        </w:sdt>
+                      </w:txbxContent>
+                    </v:textbox>
+                    <w10:wrap anchorx="page" anchory="page"/>
+                  </v:rect>
+                </w:pict>
+              </mc:Fallback>
+            </mc:AlternateContent>
+          </w:r>
+          <w:r>
+            <w:rPr>
+              <w:noProof/>
+            </w:rPr>
+            <mc:AlternateContent>
+              <mc:Choice Requires="wps">
+                <w:drawing>
+                  <wp:anchor distT="0" distB="0" distL="114300" distR="114300" simplePos="0" relativeHeight="251663360" behindDoc="0" locked="0" layoutInCell="1" allowOverlap="1" wp14:anchorId="5C2A2BB1" wp14:editId="58DB1DEF">
+                    <wp:simplePos x="0" y="0"/>
+                    <mc:AlternateContent>
+                      <mc:Choice Requires="wp14">
+                        <wp:positionH relativeFrom="page">
+                          <wp14:pctPosHOffset>73000</wp14:pctPosHOffset>
+                        </wp:positionH>
+                      </mc:Choice>
+                      <mc:Fallback>
+                        <wp:positionH relativeFrom="page">
+                          <wp:posOffset>5518785</wp:posOffset>
+                        </wp:positionH>
+                      </mc:Fallback>
+                    </mc:AlternateContent>
+                    <wp:positionV relativeFrom="page">
+                      <wp:align>center</wp:align>
+                    </wp:positionV>
+                    <wp:extent cx="1880870" cy="9655810"/>
+                    <wp:effectExtent l="0" t="0" r="5080" b="2540"/>
+                    <wp:wrapNone/>
+                    <wp:docPr id="472" name="Rectángulo 85"/>
+                    <wp:cNvGraphicFramePr>
+                      <a:graphicFrameLocks xmlns:a="http://schemas.openxmlformats.org/drawingml/2006/main"/>
+                    </wp:cNvGraphicFramePr>
+                    <a:graphic xmlns:a="http://schemas.openxmlformats.org/drawingml/2006/main">
+                      <a:graphicData uri="http://schemas.microsoft.com/office/word/2010/wordprocessingShape">
+                        <wps:wsp>
+                          <wps:cNvSpPr>
+                            <a:spLocks/>
+                          </wps:cNvSpPr>
+                          <wps:spPr>
+                            <a:xfrm>
+                              <a:off x="0" y="0"/>
+                              <a:ext cx="1880870" cy="9655810"/>
+                            </a:xfrm>
+                            <a:prstGeom prst="rect">
+                              <a:avLst/>
+                            </a:prstGeom>
+                            <a:solidFill>
+                              <a:schemeClr val="tx2"/>
+                            </a:solidFill>
+                            <a:ln>
+                              <a:noFill/>
+                            </a:ln>
+                          </wps:spPr>
+                          <wps:style>
+                            <a:lnRef idx="2">
+                              <a:schemeClr val="accent1">
+                                <a:shade val="50000"/>
+                              </a:schemeClr>
+                            </a:lnRef>
+                            <a:fillRef idx="1">
+                              <a:schemeClr val="accent1"/>
+                            </a:fillRef>
+                            <a:effectRef idx="0">
+                              <a:schemeClr val="accent1"/>
+                            </a:effectRef>
+                            <a:fontRef idx="minor">
+                              <a:schemeClr val="lt1"/>
+                            </a:fontRef>
+                          </wps:style>
+                          <wps:txbx>
+                            <w:txbxContent>
+                              <w:sdt>
+                                <w:sdtPr>
+                                  <w:rPr>
+                                    <w:color w:val="FFFFFF" w:themeColor="background1"/>
+                                  </w:rPr>
+                                  <w:alias w:val="Subtítulo"/>
+                                  <w:id w:val="-505288762"/>
+                                  <w:dataBinding w:prefixMappings="xmlns:ns0='http://schemas.openxmlformats.org/package/2006/metadata/core-properties' xmlns:ns1='http://purl.org/dc/elements/1.1/'" w:xpath="/ns0:coreProperties[1]/ns1:subject[1]" w:storeItemID="{6C3C8BC8-F283-45AE-878A-BAB7291924A1}"/>
+                                  <w:text/>
+                                </w:sdtPr>
+                                <w:sdtContent>
+                                  <w:p>
+                                    <w:pPr>
+                                      <w:pStyle w:val="Subttulo"/>
+                                      <w:rPr>
+                                        <w:rFonts w:cstheme="minorBidi"/>
+                                        <w:color w:val="FFFFFF" w:themeColor="background1"/>
+                                      </w:rPr>
+                                    </w:pPr>
+                                    <w:r>
+                                      <w:rPr>
+                                        <w:color w:val="FFFFFF" w:themeColor="background1"/>
+                                      </w:rPr>
+                                      <w:t xml:space="preserve">2248 </w:t>
+                                    </w:r>
+                                    <w:proofErr w:type="spellStart"/>
+                                    <w:r>
+                                      <w:rPr>
+                                        <w:color w:val="FFFFFF" w:themeColor="background1"/>
+                                      </w:rPr>
+                                      <w:t>Game</w:t>
+                                    </w:r>
+                                    <w:proofErr w:type="spellEnd"/>
+                                    <w:r>
+                                      <w:rPr>
+                                        <w:color w:val="FFFFFF" w:themeColor="background1"/>
+                                      </w:rPr>
+                                      <w:t>.</w:t>
+                                    </w:r>
+                                  </w:p>
+                                </w:sdtContent>
+                              </w:sdt>
+                            </w:txbxContent>
+                          </wps:txbx>
+                          <wps:bodyPr rot="0" spcFirstLastPara="0" vertOverflow="overflow" horzOverflow="overflow" vert="horz" wrap="square" lIns="182880" tIns="45720" rIns="182880" bIns="45720" numCol="1" spcCol="0" rtlCol="0" fromWordArt="0" anchor="ctr" anchorCtr="0" forceAA="0" compatLnSpc="1">
+                            <a:prstTxWarp prst="textNoShape">
+                              <a:avLst/>
+                            </a:prstTxWarp>
+                            <a:noAutofit/>
+                          </wps:bodyPr>
+                        </wps:wsp>
+                      </a:graphicData>
+                    </a:graphic>
+                    <wp14:sizeRelH relativeFrom="page">
+                      <wp14:pctWidth>24200</wp14:pctWidth>
+                    </wp14:sizeRelH>
+                    <wp14:sizeRelV relativeFrom="page">
+                      <wp14:pctHeight>96000</wp14:pctHeight>
+                    </wp14:sizeRelV>
+                  </wp:anchor>
+                </w:drawing>
+              </mc:Choice>
+              <mc:Fallback>
+                <w:pict>
+                  <v:rect w14:anchorId="5C2A2BB1" id="Rectángulo 85" o:spid="_x0000_s1027" style="position:absolute;margin-left:0;margin-top:0;width:148.1pt;height:760.3pt;z-index:251663360;visibility:visible;mso-wrap-style:square;mso-width-percent:242;mso-height-percent:960;mso-left-percent:730;mso-wrap-distance-left:9pt;mso-wrap-distance-top:0;mso-wrap-distance-right:9pt;mso-wrap-distance-bottom:0;mso-position-horizontal-relative:page;mso-position-vertical:center;mso-position-vertical-relative:page;mso-width-percent:242;mso-height-percent:960;mso-left-percent:730;mso-width-relative:page;mso-height-relative:page;v-text-anchor:middle" o:gfxdata="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" fillcolor="#44546a [3215]" stroked="f" strokeweight="1pt">
+                    <v:textbox inset="14.4pt,,14.4pt">
+                      <w:txbxContent>
+                        <w:sdt>
+                          <w:sdtPr>
+                            <w:rPr>
+                              <w:color w:val="FFFFFF" w:themeColor="background1"/>
+                            </w:rPr>
+                            <w:alias w:val="Subtítulo"/>
+                            <w:id w:val="-505288762"/>
+                            <w:dataBinding w:prefixMappings="xmlns:ns0='http://schemas.openxmlformats.org/package/2006/metadata/core-properties' xmlns:ns1='http://purl.org/dc/elements/1.1/'" w:xpath="/ns0:coreProperties[1]/ns1:subject[1]" w:storeItemID="{6C3C8BC8-F283-45AE-878A-BAB7291924A1}"/>
+                            <w:text/>
+                          </w:sdtPr>
+                          <w:sdtContent>
+                            <w:p>
+                              <w:pPr>
+                                <w:pStyle w:val="Subttulo"/>
+                                <w:rPr>
+                                  <w:rFonts w:cstheme="minorBidi"/>
+                                  <w:color w:val="FFFFFF" w:themeColor="background1"/>
+                                </w:rPr>
+                              </w:pPr>
+                              <w:r>
+                                <w:rPr>
+                                  <w:color w:val="FFFFFF" w:themeColor="background1"/>
+                                </w:rPr>
+                                <w:t xml:space="preserve">2248 </w:t>
+                              </w:r>
+                              <w:proofErr w:type="spellStart"/>
+                              <w:r>
+                                <w:rPr>
+                                  <w:color w:val="FFFFFF" w:themeColor="background1"/>
+                                </w:rPr>
+                                <w:t>Game</w:t>
+                              </w:r>
+                              <w:proofErr w:type="spellEnd"/>
+                              <w:r>
+                                <w:rPr>
+                                  <w:color w:val="FFFFFF" w:themeColor="background1"/>
+                                </w:rPr>
+                                <w:t>.</w:t>
+                              </w:r>
+                            </w:p>
+                          </w:sdtContent>
+                        </w:sdt>
+                      </w:txbxContent>
+                    </v:textbox>
+                    <w10:wrap anchorx="page" anchory="page"/>
+                  </v:rect>
+                </w:pict>
+              </mc:Fallback>
+            </mc:AlternateContent>
+          </w:r>
+        </w:p>
+        <w:p/>
+        <w:p>
+          <w:pPr>
+            <w:rPr>
+              <w:b/>
+              <w:bCs/>
+              <w:sz w:val="32"/>
+              <w:szCs w:val="32"/>
+            </w:rPr>
+          </w:pPr>
+          <w:r>
+            <w:rPr>
+              <w:b/>
+              <w:bCs/>
+              <w:sz w:val="32"/>
+              <w:szCs w:val="32"/>
+            </w:rPr>
+            <w:br w:type="page"/>
+          </w:r>
+        </w:p>
+      </w:sdtContent>
+    </w:sdt>
+    <w:p>
+      <w:pPr>
+        <w:jc w:val="center"/>
         <w:rPr>
           <w:b/>
           <w:bCs/>
           <w:sz w:val="32"/>
           <w:szCs w:val="32"/>
         </w:rPr>
+      </w:pPr>
+      <w:r>
+        <w:rPr>
+          <w:b/>
+          <w:bCs/>
+          <w:sz w:val="32"/>
+          <w:szCs w:val="32"/>
+        </w:rPr>
+        <w:lastRenderedPageBreak/>
         <w:t>PARTE 2</w:t>
       </w:r>
     </w:p>
@@ -134,7 +660,7 @@
             <wp:effectExtent l="133350" t="95250" r="128270" b="95250"/>
             <wp:wrapSquare wrapText="bothSides"/>
             <wp:docPr id="1875481949" name="Imagen 1">
-              <a:hlinkClick xmlns:a="http://schemas.openxmlformats.org/drawingml/2006/main" r:id="rId7"/>
+              <a:hlinkClick xmlns:a="http://schemas.openxmlformats.org/drawingml/2006/main" r:id="rId8"/>
             </wp:docPr>
             <wp:cNvGraphicFramePr>
               <a:graphicFrameLocks xmlns:a="http://schemas.openxmlformats.org/drawingml/2006/main" noChangeAspect="1"/>
@@ -144,12 +670,12 @@
                 <pic:pic xmlns:pic="http://schemas.openxmlformats.org/drawingml/2006/picture">
                   <pic:nvPicPr>
                     <pic:cNvPr id="1875481949" name="Imagen 1">
-                      <a:hlinkClick r:id="rId7"/>
+                      <a:hlinkClick r:id="rId8"/>
                     </pic:cNvPr>
                     <pic:cNvPicPr/>
                   </pic:nvPicPr>
                   <pic:blipFill>
-                    <a:blip r:embed="rId8" cstate="print">
+                    <a:blip r:embed="rId9" cstate="print">
                       <a:extLst>
                         <a:ext uri="{28A0092B-C50C-407E-A947-70E740481C1C}">
                           <a14:useLocalDpi xmlns:a14="http://schemas.microsoft.com/office/drawing/2010/main" val="0"/>
@@ -239,7 +765,7 @@
             <wp:effectExtent l="133350" t="95250" r="124460" b="97790"/>
             <wp:wrapSquare wrapText="bothSides"/>
             <wp:docPr id="155845856" name="Imagen 4">
-              <a:hlinkClick xmlns:a="http://schemas.openxmlformats.org/drawingml/2006/main" r:id="rId9"/>
+              <a:hlinkClick xmlns:a="http://schemas.openxmlformats.org/drawingml/2006/main" r:id="rId10"/>
             </wp:docPr>
             <wp:cNvGraphicFramePr>
               <a:graphicFrameLocks xmlns:a="http://schemas.openxmlformats.org/drawingml/2006/main" noChangeAspect="1"/>
@@ -249,12 +775,12 @@
                 <pic:pic xmlns:pic="http://schemas.openxmlformats.org/drawingml/2006/picture">
                   <pic:nvPicPr>
                     <pic:cNvPr id="155845856" name="Imagen 4">
-                      <a:hlinkClick r:id="rId9"/>
+                      <a:hlinkClick r:id="rId10"/>
                     </pic:cNvPr>
                     <pic:cNvPicPr/>
                   </pic:nvPicPr>
                   <pic:blipFill>
-                    <a:blip r:embed="rId10" cstate="print">
+                    <a:blip r:embed="rId11" cstate="print">
                       <a:extLst>
                         <a:ext uri="{28A0092B-C50C-407E-A947-70E740481C1C}">
                           <a14:useLocalDpi xmlns:a14="http://schemas.microsoft.com/office/drawing/2010/main" val="0"/>
@@ -326,7 +852,7 @@
             <wp:effectExtent l="133350" t="95250" r="124460" b="97790"/>
             <wp:wrapSquare wrapText="bothSides"/>
             <wp:docPr id="1406195822" name="Imagen 5">
-              <a:hlinkClick xmlns:a="http://schemas.openxmlformats.org/drawingml/2006/main" r:id="rId11"/>
+              <a:hlinkClick xmlns:a="http://schemas.openxmlformats.org/drawingml/2006/main" r:id="rId12"/>
             </wp:docPr>
             <wp:cNvGraphicFramePr>
               <a:graphicFrameLocks xmlns:a="http://schemas.openxmlformats.org/drawingml/2006/main" noChangeAspect="1"/>
@@ -336,12 +862,12 @@
                 <pic:pic xmlns:pic="http://schemas.openxmlformats.org/drawingml/2006/picture">
                   <pic:nvPicPr>
                     <pic:cNvPr id="1406195822" name="Imagen 5">
-                      <a:hlinkClick r:id="rId11"/>
+                      <a:hlinkClick r:id="rId12"/>
                     </pic:cNvPr>
                     <pic:cNvPicPr/>
                   </pic:nvPicPr>
                   <pic:blipFill>
-                    <a:blip r:embed="rId12" cstate="print">
+                    <a:blip r:embed="rId13" cstate="print">
                       <a:extLst>
                         <a:ext uri="{28A0092B-C50C-407E-A947-70E740481C1C}">
                           <a14:useLocalDpi xmlns:a14="http://schemas.microsoft.com/office/drawing/2010/main" val="0"/>
@@ -541,17 +1067,36 @@
         <w:jc w:val="both"/>
       </w:pPr>
       <w:proofErr w:type="spellStart"/>
-      <w:proofErr w:type="gramStart"/>
       <w:r>
         <w:t>maxMove</w:t>
       </w:r>
       <w:proofErr w:type="spellEnd"/>
       <w:r>
-        <w:t>(</w:t>
-      </w:r>
-      <w:proofErr w:type="gramEnd"/>
-      <w:r>
-        <w:t>+Grid, +NumOfColumns, -Path).</w:t>
+        <w:t>(+</w:t>
+      </w:r>
+      <w:proofErr w:type="spellStart"/>
+      <w:r>
+        <w:t>Grid</w:t>
+      </w:r>
+      <w:proofErr w:type="spellEnd"/>
+      <w:r>
+        <w:t>, +</w:t>
+      </w:r>
+      <w:proofErr w:type="spellStart"/>
+      <w:r>
+        <w:t>NumOfColumns</w:t>
+      </w:r>
+      <w:proofErr w:type="spellEnd"/>
+      <w:r>
+        <w:t>, -</w:t>
+      </w:r>
+      <w:proofErr w:type="spellStart"/>
+      <w:r>
+        <w:t>Path</w:t>
+      </w:r>
+      <w:proofErr w:type="spellEnd"/>
+      <w:r>
+        <w:t>).</w:t>
       </w:r>
     </w:p>
     <w:p>
@@ -636,42 +1181,64 @@
     <w:p>
       <w:pPr>
         <w:jc w:val="both"/>
-      </w:pPr>
-      <w:proofErr w:type="spellStart"/>
-      <w:proofErr w:type="gramStart"/>
-      <w:r>
+        <w:rPr>
+          <w:lang w:val="en-US"/>
+        </w:rPr>
+      </w:pPr>
+      <w:proofErr w:type="spellStart"/>
+      <w:r>
+        <w:rPr>
+          <w:lang w:val="en-US"/>
+        </w:rPr>
         <w:t>shellMaxMove</w:t>
       </w:r>
       <w:proofErr w:type="spellEnd"/>
       <w:r>
-        <w:t>(</w:t>
-      </w:r>
-      <w:proofErr w:type="gramEnd"/>
-      <w:r>
-        <w:t>+Grid, +NumOfColumns, +</w:t>
-      </w:r>
-      <w:proofErr w:type="spellStart"/>
-      <w:r>
-        <w:t>Index</w:t>
-      </w:r>
-      <w:proofErr w:type="spellEnd"/>
-      <w:r>
+        <w:rPr>
+          <w:lang w:val="en-US"/>
+        </w:rPr>
+        <w:t>(+Grid, +</w:t>
+      </w:r>
+      <w:proofErr w:type="spellStart"/>
+      <w:r>
+        <w:rPr>
+          <w:lang w:val="en-US"/>
+        </w:rPr>
+        <w:t>NumOfColumns</w:t>
+      </w:r>
+      <w:proofErr w:type="spellEnd"/>
+      <w:r>
+        <w:rPr>
+          <w:lang w:val="en-US"/>
+        </w:rPr>
+        <w:t>, +Index, +</w:t>
+      </w:r>
+      <w:proofErr w:type="spellStart"/>
+      <w:r>
+        <w:rPr>
+          <w:lang w:val="en-US"/>
+        </w:rPr>
+        <w:t>ActualPath</w:t>
+      </w:r>
+      <w:proofErr w:type="spellEnd"/>
+      <w:r>
+        <w:rPr>
+          <w:lang w:val="en-US"/>
+        </w:rPr>
         <w:t>, +</w:t>
       </w:r>
       <w:proofErr w:type="spellStart"/>
       <w:r>
-        <w:t>ActualPath</w:t>
-      </w:r>
-      <w:proofErr w:type="spellEnd"/>
-      <w:r>
-        <w:t>, +</w:t>
-      </w:r>
-      <w:proofErr w:type="spellStart"/>
-      <w:r>
+        <w:rPr>
+          <w:lang w:val="en-US"/>
+        </w:rPr>
         <w:t>ActualScore</w:t>
       </w:r>
       <w:proofErr w:type="spellEnd"/>
       <w:r>
+        <w:rPr>
+          <w:lang w:val="en-US"/>
+        </w:rPr>
         <w:t>, -Path).</w:t>
       </w:r>
     </w:p>
@@ -934,7 +1501,6 @@
           <w:szCs w:val="28"/>
         </w:rPr>
       </w:pPr>
-      <w:proofErr w:type="gramStart"/>
       <w:r>
         <w:rPr>
           <w:b/>
@@ -943,17 +1509,7 @@
           <w:szCs w:val="28"/>
         </w:rPr>
         <w:lastRenderedPageBreak/>
-        <w:t>Ayuda máximos</w:t>
-      </w:r>
-      <w:proofErr w:type="gramEnd"/>
-      <w:r>
-        <w:rPr>
-          <w:b/>
-          <w:bCs/>
-          <w:sz w:val="28"/>
-          <w:szCs w:val="28"/>
-        </w:rPr>
-        <w:t xml:space="preserve"> iguales adyacentes: </w:t>
+        <w:t xml:space="preserve">Ayuda máximos iguales adyacentes: </w:t>
       </w:r>
     </w:p>
     <w:p>
@@ -1074,93 +1630,124 @@
     <w:p>
       <w:pPr>
         <w:jc w:val="both"/>
-      </w:pPr>
-      <w:proofErr w:type="spellStart"/>
-      <w:proofErr w:type="gramStart"/>
-      <w:r>
+        <w:rPr>
+          <w:lang w:val="en-US"/>
+        </w:rPr>
+      </w:pPr>
+      <w:proofErr w:type="spellStart"/>
+      <w:r>
+        <w:rPr>
+          <w:lang w:val="en-US"/>
+        </w:rPr>
         <w:t>shellMaxEqual</w:t>
       </w:r>
       <w:proofErr w:type="spellEnd"/>
       <w:r>
+        <w:rPr>
+          <w:lang w:val="en-US"/>
+        </w:rPr>
+        <w:t>(+Grid, +</w:t>
+      </w:r>
+      <w:proofErr w:type="spellStart"/>
+      <w:r>
+        <w:rPr>
+          <w:lang w:val="en-US"/>
+        </w:rPr>
+        <w:t>NumOfColumns</w:t>
+      </w:r>
+      <w:proofErr w:type="spellEnd"/>
+      <w:r>
+        <w:rPr>
+          <w:lang w:val="en-US"/>
+        </w:rPr>
+        <w:t>, +Index, +</w:t>
+      </w:r>
+      <w:proofErr w:type="spellStart"/>
+      <w:r>
+        <w:rPr>
+          <w:lang w:val="en-US"/>
+        </w:rPr>
+        <w:t>ActualPath</w:t>
+      </w:r>
+      <w:proofErr w:type="spellEnd"/>
+      <w:r>
+        <w:rPr>
+          <w:lang w:val="en-US"/>
+        </w:rPr>
+        <w:t>, +</w:t>
+      </w:r>
+      <w:proofErr w:type="spellStart"/>
+      <w:r>
+        <w:rPr>
+          <w:lang w:val="en-US"/>
+        </w:rPr>
+        <w:t>ActualScore</w:t>
+      </w:r>
+      <w:proofErr w:type="spellEnd"/>
+      <w:r>
+        <w:rPr>
+          <w:lang w:val="en-US"/>
+        </w:rPr>
+        <w:t>, -Path).</w:t>
+      </w:r>
+    </w:p>
+    <w:p>
+      <w:pPr>
+        <w:jc w:val="both"/>
+      </w:pPr>
+      <w:r>
+        <w:t xml:space="preserve">Encuentra el camino máximo para toda la grilla que cumpla con la condición de la funcionalidad descripta. </w:t>
+      </w:r>
+      <w:r>
+        <w:t>Tiene un caso base que se da cuando el índice está fuera de la grilla (se recorrió la grilla completa), y dos casos recursivos.</w:t>
+      </w:r>
+      <w:r>
+        <w:t xml:space="preserve"> </w:t>
+      </w:r>
+    </w:p>
+    <w:p>
+      <w:pPr>
+        <w:jc w:val="both"/>
+      </w:pPr>
+      <w:r>
+        <w:t xml:space="preserve">En el primero se obtiene el valor del bloque de dicho índice y se comprueba que no sea igual al mayor de la grilla. De serlo se sabe de antemano que no podrá ser posible encontrar un camino con ese bloque que cumpla la condición, ya que generaría un resultado que no se encuentra en la grilla, por lo que no habría adyacentes. </w:t>
+      </w:r>
+    </w:p>
+    <w:p>
+      <w:pPr>
+        <w:jc w:val="both"/>
+      </w:pPr>
+      <w:r>
+        <w:t xml:space="preserve">El segundo se ejecuta si no es posible armar caminos con el bloque actual, pasando directamente al siguiente. </w:t>
+      </w:r>
+    </w:p>
+    <w:p>
+      <w:pPr>
+        <w:jc w:val="both"/>
+      </w:pPr>
+      <w:r>
+        <w:t xml:space="preserve">Optimizamos el código colocando un </w:t>
+      </w:r>
+      <w:proofErr w:type="spellStart"/>
+      <w:r>
+        <w:t>cut</w:t>
+      </w:r>
+      <w:proofErr w:type="spellEnd"/>
+      <w:r>
+        <w:t>(!)</w:t>
+      </w:r>
+      <w:r>
+        <w:t xml:space="preserve"> luego de </w:t>
+      </w:r>
+      <w:proofErr w:type="spellStart"/>
+      <w:r>
+        <w:t>dif</w:t>
+      </w:r>
+      <w:proofErr w:type="spellEnd"/>
+      <w:r>
         <w:t>(</w:t>
       </w:r>
-      <w:proofErr w:type="gramEnd"/>
-      <w:r>
-        <w:t>+Grid, +NumOfColumns, +</w:t>
-      </w:r>
-      <w:proofErr w:type="spellStart"/>
-      <w:r>
-        <w:t>Index</w:t>
-      </w:r>
-      <w:proofErr w:type="spellEnd"/>
-      <w:r>
-        <w:t>, +</w:t>
-      </w:r>
-      <w:proofErr w:type="spellStart"/>
-      <w:r>
-        <w:t>ActualPath</w:t>
-      </w:r>
-      <w:proofErr w:type="spellEnd"/>
-      <w:r>
-        <w:t>, +</w:t>
-      </w:r>
-      <w:proofErr w:type="spellStart"/>
-      <w:r>
-        <w:t>ActualScore</w:t>
-      </w:r>
-      <w:proofErr w:type="spellEnd"/>
-      <w:r>
-        <w:t>, -Path).</w:t>
-      </w:r>
-    </w:p>
-    <w:p>
-      <w:pPr>
-        <w:jc w:val="both"/>
-      </w:pPr>
-      <w:r>
-        <w:t xml:space="preserve">Encuentra el camino máximo para toda la grilla que cumpla con la condición de la funcionalidad descripta. </w:t>
-      </w:r>
-      <w:r>
-        <w:t>Tiene un caso base que se da cuando el índice está fuera de la grilla (se recorrió la grilla completa), y dos casos recursivos.</w:t>
-      </w:r>
-      <w:r>
-        <w:t xml:space="preserve"> </w:t>
-      </w:r>
-    </w:p>
-    <w:p>
-      <w:pPr>
-        <w:jc w:val="both"/>
-      </w:pPr>
-      <w:r>
-        <w:t xml:space="preserve">En el primero se obtiene el valor del bloque de dicho índice y se comprueba que no sea igual al mayor de la grilla. De serlo se sabe de antemano que no podrá ser posible encontrar un camino con ese bloque que cumpla la condición, ya que generaría un resultado que no se encuentra en la grilla, por lo que no habría adyacentes. </w:t>
-      </w:r>
-    </w:p>
-    <w:p>
-      <w:pPr>
-        <w:jc w:val="both"/>
-      </w:pPr>
-      <w:r>
-        <w:t xml:space="preserve">El segundo se ejecuta si no es posible armar caminos con el bloque actual, pasando directamente al siguiente. </w:t>
-      </w:r>
-    </w:p>
-    <w:p>
-      <w:pPr>
-        <w:jc w:val="both"/>
-      </w:pPr>
-      <w:r>
-        <w:t xml:space="preserve">Optimizamos el código colocando un cut luego de </w:t>
-      </w:r>
-      <w:proofErr w:type="spellStart"/>
-      <w:proofErr w:type="gramStart"/>
-      <w:r>
-        <w:t>dif</w:t>
-      </w:r>
-      <w:proofErr w:type="spellEnd"/>
-      <w:r>
-        <w:t>(</w:t>
-      </w:r>
-      <w:proofErr w:type="spellStart"/>
-      <w:proofErr w:type="gramEnd"/>
+      <w:proofErr w:type="spellStart"/>
       <w:r>
         <w:t>InitialValue,MaxValue</w:t>
       </w:r>
@@ -1408,59 +1995,79 @@
     <w:p>
       <w:pPr>
         <w:jc w:val="both"/>
-      </w:pPr>
-      <w:proofErr w:type="spellStart"/>
-      <w:proofErr w:type="gramStart"/>
-      <w:r>
+        <w:rPr>
+          <w:lang w:val="en-US"/>
+        </w:rPr>
+      </w:pPr>
+      <w:proofErr w:type="spellStart"/>
+      <w:r>
+        <w:rPr>
+          <w:lang w:val="en-US"/>
+        </w:rPr>
         <w:t>recMaxEquals</w:t>
       </w:r>
       <w:proofErr w:type="spellEnd"/>
       <w:r>
-        <w:t>(</w:t>
-      </w:r>
-      <w:proofErr w:type="gramEnd"/>
-      <w:r>
-        <w:t>+Grid, +NumOfColumns, +</w:t>
-      </w:r>
-      <w:proofErr w:type="spellStart"/>
-      <w:r>
+        <w:rPr>
+          <w:lang w:val="en-US"/>
+        </w:rPr>
+        <w:t>(+Grid, +</w:t>
+      </w:r>
+      <w:proofErr w:type="spellStart"/>
+      <w:r>
+        <w:rPr>
+          <w:lang w:val="en-US"/>
+        </w:rPr>
+        <w:t>NumOfColumns</w:t>
+      </w:r>
+      <w:proofErr w:type="spellEnd"/>
+      <w:r>
+        <w:rPr>
+          <w:lang w:val="en-US"/>
+        </w:rPr>
+        <w:t>, +</w:t>
+      </w:r>
+      <w:proofErr w:type="spellStart"/>
+      <w:r>
+        <w:rPr>
+          <w:lang w:val="en-US"/>
+        </w:rPr>
         <w:t>MaxValue</w:t>
       </w:r>
       <w:proofErr w:type="spellEnd"/>
       <w:r>
+        <w:rPr>
+          <w:lang w:val="en-US"/>
+        </w:rPr>
+        <w:t>, +Index, +</w:t>
+      </w:r>
+      <w:proofErr w:type="spellStart"/>
+      <w:r>
+        <w:rPr>
+          <w:lang w:val="en-US"/>
+        </w:rPr>
+        <w:t>ActualPath</w:t>
+      </w:r>
+      <w:proofErr w:type="spellEnd"/>
+      <w:r>
+        <w:rPr>
+          <w:lang w:val="en-US"/>
+        </w:rPr>
         <w:t>, +</w:t>
       </w:r>
       <w:proofErr w:type="spellStart"/>
       <w:r>
-        <w:t>Index</w:t>
-      </w:r>
-      <w:proofErr w:type="spellEnd"/>
-      <w:r>
-        <w:t>, +</w:t>
-      </w:r>
-      <w:proofErr w:type="spellStart"/>
-      <w:r>
-        <w:t>ActualPath</w:t>
-      </w:r>
-      <w:proofErr w:type="spellEnd"/>
-      <w:r>
-        <w:t>, +</w:t>
-      </w:r>
-      <w:proofErr w:type="spellStart"/>
-      <w:r>
+        <w:rPr>
+          <w:lang w:val="en-US"/>
+        </w:rPr>
         <w:t>ActualScore</w:t>
       </w:r>
       <w:proofErr w:type="spellEnd"/>
       <w:r>
-        <w:t>, +Aux, -</w:t>
-      </w:r>
-      <w:proofErr w:type="spellStart"/>
-      <w:r>
-        <w:t>Results</w:t>
-      </w:r>
-      <w:proofErr w:type="spellEnd"/>
-      <w:r>
-        <w:t xml:space="preserve">). </w:t>
+        <w:rPr>
+          <w:lang w:val="en-US"/>
+        </w:rPr>
+        <w:t xml:space="preserve">, +Aux, -Results). </w:t>
       </w:r>
     </w:p>
     <w:p>
@@ -1568,59 +2175,93 @@
     <w:p>
       <w:pPr>
         <w:jc w:val="both"/>
-      </w:pPr>
-      <w:proofErr w:type="spellStart"/>
-      <w:proofErr w:type="gramStart"/>
-      <w:r>
+        <w:rPr>
+          <w:lang w:val="en-US"/>
+        </w:rPr>
+      </w:pPr>
+      <w:proofErr w:type="spellStart"/>
+      <w:r>
+        <w:rPr>
+          <w:lang w:val="en-US"/>
+        </w:rPr>
         <w:t>recMaxEqualsHelper</w:t>
       </w:r>
       <w:proofErr w:type="spellEnd"/>
       <w:r>
-        <w:t>(</w:t>
-      </w:r>
-      <w:proofErr w:type="gramEnd"/>
-      <w:r>
-        <w:t>+Grid, +NumOfColumns, +</w:t>
-      </w:r>
-      <w:proofErr w:type="spellStart"/>
-      <w:r>
+        <w:rPr>
+          <w:lang w:val="en-US"/>
+        </w:rPr>
+        <w:t>(+Grid, +</w:t>
+      </w:r>
+      <w:proofErr w:type="spellStart"/>
+      <w:r>
+        <w:rPr>
+          <w:lang w:val="en-US"/>
+        </w:rPr>
+        <w:t>NumOfColumns</w:t>
+      </w:r>
+      <w:proofErr w:type="spellEnd"/>
+      <w:r>
+        <w:rPr>
+          <w:lang w:val="en-US"/>
+        </w:rPr>
+        <w:t>, +</w:t>
+      </w:r>
+      <w:proofErr w:type="spellStart"/>
+      <w:r>
+        <w:rPr>
+          <w:lang w:val="en-US"/>
+        </w:rPr>
         <w:t>MaxValue</w:t>
       </w:r>
       <w:proofErr w:type="spellEnd"/>
       <w:r>
+        <w:rPr>
+          <w:lang w:val="en-US"/>
+        </w:rPr>
         <w:t>, +[</w:t>
       </w:r>
       <w:proofErr w:type="spellStart"/>
       <w:r>
+        <w:rPr>
+          <w:lang w:val="en-US"/>
+        </w:rPr>
         <w:t>Adyacent|Rest</w:t>
       </w:r>
       <w:proofErr w:type="spellEnd"/>
       <w:r>
+        <w:rPr>
+          <w:lang w:val="en-US"/>
+        </w:rPr>
         <w:t>], +</w:t>
       </w:r>
       <w:proofErr w:type="spellStart"/>
       <w:r>
+        <w:rPr>
+          <w:lang w:val="en-US"/>
+        </w:rPr>
         <w:t>ActualPath</w:t>
       </w:r>
       <w:proofErr w:type="spellEnd"/>
       <w:r>
+        <w:rPr>
+          <w:lang w:val="en-US"/>
+        </w:rPr>
         <w:t>, +</w:t>
       </w:r>
       <w:proofErr w:type="spellStart"/>
       <w:r>
+        <w:rPr>
+          <w:lang w:val="en-US"/>
+        </w:rPr>
         <w:t>ActualScore</w:t>
       </w:r>
       <w:proofErr w:type="spellEnd"/>
       <w:r>
-        <w:t>, +Aux, -</w:t>
-      </w:r>
-      <w:proofErr w:type="spellStart"/>
-      <w:r>
-        <w:t>Results</w:t>
-      </w:r>
-      <w:proofErr w:type="spellEnd"/>
-      <w:r>
-        <w:t xml:space="preserve">). </w:t>
+        <w:rPr>
+          <w:lang w:val="en-US"/>
+        </w:rPr>
+        <w:t xml:space="preserve">, +Aux, -Results). </w:t>
       </w:r>
     </w:p>
     <w:p>
@@ -1687,13 +2328,18 @@
       <w:r>
         <w:t xml:space="preserve">con el resto de adyacentes actuales. </w:t>
       </w:r>
+      <w:r>
+        <w:t xml:space="preserve"> </w:t>
+      </w:r>
     </w:p>
     <w:sectPr>
-      <w:headerReference w:type="default" r:id="rId13"/>
-      <w:footerReference w:type="default" r:id="rId14"/>
+      <w:headerReference w:type="default" r:id="rId14"/>
+      <w:footerReference w:type="default" r:id="rId15"/>
       <w:pgSz w:w="11906" w:h="16838"/>
       <w:pgMar w:top="1417" w:right="1701" w:bottom="1417" w:left="1701" w:header="708" w:footer="708" w:gutter="0"/>
+      <w:pgNumType w:start="0"/>
       <w:cols w:space="708"/>
+      <w:titlePg/>
       <w:docGrid w:linePitch="360"/>
     </w:sectPr>
   </w:body>
@@ -1735,7 +2381,6 @@
         <w:docPartUnique/>
       </w:docPartObj>
     </w:sdtPr>
-    <w:sdtEndPr/>
     <w:sdtContent>
       <w:p>
         <w:pPr>
@@ -2302,6 +2947,83 @@
     <w:uiPriority w:val="99"/>
     <w:rsid w:val="00782518"/>
   </w:style>
+  <w:style w:type="paragraph" w:styleId="Ttulo">
+    <w:name w:val="Title"/>
+    <w:basedOn w:val="Normal"/>
+    <w:next w:val="Normal"/>
+    <w:link w:val="TtuloCar"/>
+    <w:uiPriority w:val="10"/>
+    <w:qFormat/>
+    <w:rsid w:val="00C62477"/>
+    <w:pPr>
+      <w:spacing w:after="0" w:line="216" w:lineRule="auto"/>
+      <w:contextualSpacing/>
+    </w:pPr>
+    <w:rPr>
+      <w:rFonts w:asciiTheme="majorHAnsi" w:eastAsiaTheme="majorEastAsia" w:hAnsiTheme="majorHAnsi" w:cstheme="majorBidi"/>
+      <w:color w:val="404040" w:themeColor="text1" w:themeTint="BF"/>
+      <w:spacing w:val="-10"/>
+      <w:kern w:val="28"/>
+      <w:sz w:val="56"/>
+      <w:szCs w:val="56"/>
+      <w:lang w:eastAsia="es-AR"/>
+      <w14:ligatures w14:val="none"/>
+    </w:rPr>
+  </w:style>
+  <w:style w:type="character" w:customStyle="1" w:styleId="TtuloCar">
+    <w:name w:val="Título Car"/>
+    <w:basedOn w:val="Fuentedeprrafopredeter"/>
+    <w:link w:val="Ttulo"/>
+    <w:uiPriority w:val="10"/>
+    <w:rsid w:val="00C62477"/>
+    <w:rPr>
+      <w:rFonts w:asciiTheme="majorHAnsi" w:eastAsiaTheme="majorEastAsia" w:hAnsiTheme="majorHAnsi" w:cstheme="majorBidi"/>
+      <w:color w:val="404040" w:themeColor="text1" w:themeTint="BF"/>
+      <w:spacing w:val="-10"/>
+      <w:kern w:val="28"/>
+      <w:sz w:val="56"/>
+      <w:szCs w:val="56"/>
+      <w:lang w:eastAsia="es-AR"/>
+      <w14:ligatures w14:val="none"/>
+    </w:rPr>
+  </w:style>
+  <w:style w:type="paragraph" w:styleId="Subttulo">
+    <w:name w:val="Subtitle"/>
+    <w:basedOn w:val="Normal"/>
+    <w:next w:val="Normal"/>
+    <w:link w:val="SubttuloCar"/>
+    <w:uiPriority w:val="11"/>
+    <w:qFormat/>
+    <w:rsid w:val="00C62477"/>
+    <w:pPr>
+      <w:numPr>
+        <w:ilvl w:val="1"/>
+      </w:numPr>
+    </w:pPr>
+    <w:rPr>
+      <w:rFonts w:eastAsiaTheme="minorEastAsia" w:cs="Times New Roman"/>
+      <w:color w:val="5A5A5A" w:themeColor="text1" w:themeTint="A5"/>
+      <w:spacing w:val="15"/>
+      <w:kern w:val="0"/>
+      <w:lang w:eastAsia="es-AR"/>
+      <w14:ligatures w14:val="none"/>
+    </w:rPr>
+  </w:style>
+  <w:style w:type="character" w:customStyle="1" w:styleId="SubttuloCar">
+    <w:name w:val="Subtítulo Car"/>
+    <w:basedOn w:val="Fuentedeprrafopredeter"/>
+    <w:link w:val="Subttulo"/>
+    <w:uiPriority w:val="11"/>
+    <w:rsid w:val="00C62477"/>
+    <w:rPr>
+      <w:rFonts w:eastAsiaTheme="minorEastAsia" w:cs="Times New Roman"/>
+      <w:color w:val="5A5A5A" w:themeColor="text1" w:themeTint="A5"/>
+      <w:spacing w:val="15"/>
+      <w:kern w:val="0"/>
+      <w:lang w:eastAsia="es-AR"/>
+      <w14:ligatures w14:val="none"/>
+    </w:rPr>
+  </w:style>
 </w:styles>
 </file>
 
@@ -2601,10 +3323,29 @@
 </file>
 
 <file path=customXml/item1.xml><?xml version="1.0" encoding="utf-8"?>
+<CoverPageProperties xmlns="http://schemas.microsoft.com/office/2006/coverPageProps">
+  <PublishDate/>
+  <Abstract>Incluye la documentación correspondiente a la implementación del proyecto.</Abstract>
+  <CompanyAddress/>
+  <CompanyPhone/>
+  <CompanyFax/>
+  <CompanyEmail/>
+</CoverPageProperties>
+</file>
+
+<file path=customXml/item2.xml><?xml version="1.0" encoding="utf-8"?>
 <b:Sources xmlns:b="http://schemas.openxmlformats.org/officeDocument/2006/bibliography" xmlns="http://schemas.openxmlformats.org/officeDocument/2006/bibliography" SelectedStyle="\APASixthEditionOfficeOnline.xsl" StyleName="APA" Version="6"/>
 </file>
 
 <file path=customXml/itemProps1.xml><?xml version="1.0" encoding="utf-8"?>
+<ds:datastoreItem xmlns:ds="http://schemas.openxmlformats.org/officeDocument/2006/customXml" ds:itemID="{55AF091B-3C7A-41E3-B477-F2FDAA23CFDA}">
+  <ds:schemaRefs>
+    <ds:schemaRef ds:uri="http://schemas.microsoft.com/office/2006/coverPageProps"/>
+  </ds:schemaRefs>
+</ds:datastoreItem>
+</file>
+
+<file path=customXml/itemProps2.xml><?xml version="1.0" encoding="utf-8"?>
 <ds:datastoreItem xmlns:ds="http://schemas.openxmlformats.org/officeDocument/2006/customXml" ds:itemID="{3B399793-D824-4207-8232-832B9B3F7949}">
   <ds:schemaRefs>
     <ds:schemaRef ds:uri="http://schemas.openxmlformats.org/officeDocument/2006/bibliography"/>

</xml_diff>